<commit_message>
Added Feature Engineering Project Report.docx
</commit_message>
<xml_diff>
--- a/Feature Engineering Project Report.docx
+++ b/Feature Engineering Project Report.docx
@@ -93,6 +93,7 @@
           <w:lang w:val="en-US"/>
         </w:rPr>
       </w:pPr>
+      <w:proofErr w:type="spellStart"/>
       <w:r>
         <w:rPr>
           <w:b/>
@@ -101,7 +102,18 @@
           <w:szCs w:val="32"/>
           <w:lang w:val="en-US"/>
         </w:rPr>
-        <w:t>Lachoo Memorial College of Science and Technology</w:t>
+        <w:t>Lachoo</w:t>
+      </w:r>
+      <w:proofErr w:type="spellEnd"/>
+      <w:r>
+        <w:rPr>
+          <w:b/>
+          <w:bCs/>
+          <w:sz w:val="32"/>
+          <w:szCs w:val="32"/>
+          <w:lang w:val="en-US"/>
+        </w:rPr>
+        <w:t xml:space="preserve"> Memorial College of Science and Technology</w:t>
       </w:r>
     </w:p>
     <w:p>
@@ -213,17 +225,6 @@
     </w:p>
     <w:p>
       <w:pPr>
-        <w:jc w:val="center"/>
-        <w:rPr>
-          <w:sz w:val="28"/>
-          <w:szCs w:val="28"/>
-          <w:lang w:val="en-US"/>
-        </w:rPr>
-      </w:pPr>
-    </w:p>
-    <w:p>
-      <w:pPr>
-        <w:jc w:val="center"/>
         <w:rPr>
           <w:sz w:val="28"/>
           <w:szCs w:val="28"/>
@@ -427,6 +428,20 @@
           <w:szCs w:val="32"/>
         </w:rPr>
       </w:pPr>
+      <w:r>
+        <w:rPr>
+          <w:sz w:val="32"/>
+          <w:szCs w:val="32"/>
+        </w:rPr>
+        <w:t xml:space="preserve">GitHub Link: </w:t>
+      </w:r>
+      <w:r>
+        <w:rPr>
+          <w:sz w:val="32"/>
+          <w:szCs w:val="32"/>
+        </w:rPr>
+        <w:t>https://github.com/RuchiSankhla/feature-engineering-project</w:t>
+      </w:r>
     </w:p>
     <w:p>
       <w:pPr>
@@ -467,14 +482,7 @@
           <w:sz w:val="36"/>
           <w:szCs w:val="36"/>
         </w:rPr>
-        <w:t>This project focuses on predicting employee attrition by preparing and refining a dataset using feature engineering techniques. The dataset “Employee Attrition Prediction” from Kaggle consists of 1,000 rows and 26 columns representing employee demographic information, job details, performance metrics, and work-related factors. The aim was to clean, integrate, transform, and reduce the dataset so it could be effectively used for predictive modeling. Feature engineering included handling missing values, treating noisy and duplicate data, encoding categorical variables, scaling numeric variables, discretization of continuous variables, and correlation analysis to reduce redundant features. The prepared dataset is now ready for machine learning algorithms like Logistic Regression, Decision Trees, and Random Forest for attrition prediction.</w:t>
-      </w:r>
-      <w:r>
-        <w:rPr>
-          <w:sz w:val="36"/>
-          <w:szCs w:val="36"/>
-        </w:rPr>
-        <w:t xml:space="preserve"> </w:t>
+        <w:t xml:space="preserve">This project focuses on predicting employee attrition by preparing and refining a dataset using feature engineering techniques. The dataset “Employee Attrition Prediction” from Kaggle consists of 1,000 rows and 26 columns representing employee demographic information, job details, performance metrics, and work-related factors. The aim was to clean, integrate, transform, and reduce the dataset so it could be effectively used for predictive modeling. Feature engineering included handling missing values, treating noisy and duplicate data, encoding categorical variables, scaling numeric variables, discretization of continuous variables, and correlation analysis to reduce redundant features. The prepared dataset is now ready for machine learning algorithms like Logistic Regression, Decision Trees, and Random Forest for attrition prediction. </w:t>
       </w:r>
       <w:r>
         <w:rPr>
@@ -739,6 +747,7 @@
                 <w:szCs w:val="28"/>
               </w:rPr>
             </w:pPr>
+            <w:proofErr w:type="spellStart"/>
             <w:r>
               <w:rPr>
                 <w:sz w:val="28"/>
@@ -746,6 +755,7 @@
               </w:rPr>
               <w:t>Employee_ID</w:t>
             </w:r>
+            <w:proofErr w:type="spellEnd"/>
           </w:p>
         </w:tc>
         <w:tc>
@@ -886,6 +896,7 @@
                 <w:szCs w:val="28"/>
               </w:rPr>
             </w:pPr>
+            <w:proofErr w:type="spellStart"/>
             <w:r>
               <w:rPr>
                 <w:sz w:val="28"/>
@@ -893,6 +904,7 @@
               </w:rPr>
               <w:t>Marital_Status</w:t>
             </w:r>
+            <w:proofErr w:type="spellEnd"/>
           </w:p>
         </w:tc>
         <w:tc>
@@ -984,6 +996,7 @@
                 <w:szCs w:val="28"/>
               </w:rPr>
             </w:pPr>
+            <w:proofErr w:type="spellStart"/>
             <w:r>
               <w:rPr>
                 <w:sz w:val="28"/>
@@ -991,6 +1004,7 @@
               </w:rPr>
               <w:t>Job_Role</w:t>
             </w:r>
+            <w:proofErr w:type="spellEnd"/>
           </w:p>
         </w:tc>
         <w:tc>
@@ -1033,6 +1047,7 @@
                 <w:szCs w:val="28"/>
               </w:rPr>
             </w:pPr>
+            <w:proofErr w:type="spellStart"/>
             <w:r>
               <w:rPr>
                 <w:sz w:val="28"/>
@@ -1040,6 +1055,7 @@
               </w:rPr>
               <w:t>Job_Level</w:t>
             </w:r>
+            <w:proofErr w:type="spellEnd"/>
           </w:p>
         </w:tc>
         <w:tc>
@@ -1082,6 +1098,7 @@
                 <w:szCs w:val="28"/>
               </w:rPr>
             </w:pPr>
+            <w:proofErr w:type="spellStart"/>
             <w:r>
               <w:rPr>
                 <w:sz w:val="28"/>
@@ -1089,6 +1106,7 @@
               </w:rPr>
               <w:t>Monthly_Income</w:t>
             </w:r>
+            <w:proofErr w:type="spellEnd"/>
           </w:p>
         </w:tc>
         <w:tc>
@@ -1131,6 +1149,7 @@
                 <w:szCs w:val="28"/>
               </w:rPr>
             </w:pPr>
+            <w:proofErr w:type="spellStart"/>
             <w:r>
               <w:rPr>
                 <w:sz w:val="28"/>
@@ -1138,6 +1157,7 @@
               </w:rPr>
               <w:t>Hourly_Rate</w:t>
             </w:r>
+            <w:proofErr w:type="spellEnd"/>
           </w:p>
         </w:tc>
         <w:tc>
@@ -1180,6 +1200,7 @@
                 <w:szCs w:val="28"/>
               </w:rPr>
             </w:pPr>
+            <w:proofErr w:type="spellStart"/>
             <w:r>
               <w:rPr>
                 <w:sz w:val="28"/>
@@ -1187,6 +1208,7 @@
               </w:rPr>
               <w:t>Years_at_Company</w:t>
             </w:r>
+            <w:proofErr w:type="spellEnd"/>
           </w:p>
         </w:tc>
         <w:tc>
@@ -1229,6 +1251,7 @@
                 <w:szCs w:val="28"/>
               </w:rPr>
             </w:pPr>
+            <w:proofErr w:type="spellStart"/>
             <w:r>
               <w:rPr>
                 <w:sz w:val="28"/>
@@ -1236,6 +1259,7 @@
               </w:rPr>
               <w:t>Years_in_Current_Role</w:t>
             </w:r>
+            <w:proofErr w:type="spellEnd"/>
           </w:p>
         </w:tc>
         <w:tc>
@@ -1278,6 +1302,7 @@
                 <w:szCs w:val="28"/>
               </w:rPr>
             </w:pPr>
+            <w:proofErr w:type="spellStart"/>
             <w:r>
               <w:rPr>
                 <w:sz w:val="28"/>
@@ -1285,6 +1310,7 @@
               </w:rPr>
               <w:t>Years_Since_Last_Promotion</w:t>
             </w:r>
+            <w:proofErr w:type="spellEnd"/>
           </w:p>
         </w:tc>
         <w:tc>
@@ -1327,6 +1353,7 @@
                 <w:szCs w:val="28"/>
               </w:rPr>
             </w:pPr>
+            <w:proofErr w:type="spellStart"/>
             <w:r>
               <w:rPr>
                 <w:sz w:val="28"/>
@@ -1334,6 +1361,7 @@
               </w:rPr>
               <w:t>Work_Life_Balance</w:t>
             </w:r>
+            <w:proofErr w:type="spellEnd"/>
           </w:p>
         </w:tc>
         <w:tc>
@@ -1376,6 +1404,7 @@
                 <w:szCs w:val="28"/>
               </w:rPr>
             </w:pPr>
+            <w:proofErr w:type="spellStart"/>
             <w:r>
               <w:rPr>
                 <w:sz w:val="28"/>
@@ -1384,6 +1413,7 @@
               <w:lastRenderedPageBreak/>
               <w:t>Job_Satisfaction</w:t>
             </w:r>
+            <w:proofErr w:type="spellEnd"/>
           </w:p>
         </w:tc>
         <w:tc>
@@ -1426,6 +1456,7 @@
                 <w:szCs w:val="28"/>
               </w:rPr>
             </w:pPr>
+            <w:proofErr w:type="spellStart"/>
             <w:r>
               <w:rPr>
                 <w:sz w:val="28"/>
@@ -1433,6 +1464,7 @@
               </w:rPr>
               <w:t>Performance_Rating</w:t>
             </w:r>
+            <w:proofErr w:type="spellEnd"/>
           </w:p>
         </w:tc>
         <w:tc>
@@ -1475,6 +1507,7 @@
                 <w:szCs w:val="28"/>
               </w:rPr>
             </w:pPr>
+            <w:proofErr w:type="spellStart"/>
             <w:r>
               <w:rPr>
                 <w:sz w:val="28"/>
@@ -1482,6 +1515,7 @@
               </w:rPr>
               <w:t>Training_Hours_Last_Year</w:t>
             </w:r>
+            <w:proofErr w:type="spellEnd"/>
           </w:p>
         </w:tc>
         <w:tc>
@@ -1573,6 +1607,7 @@
                 <w:szCs w:val="28"/>
               </w:rPr>
             </w:pPr>
+            <w:proofErr w:type="spellStart"/>
             <w:r>
               <w:rPr>
                 <w:sz w:val="28"/>
@@ -1580,6 +1615,7 @@
               </w:rPr>
               <w:t>Project_Count</w:t>
             </w:r>
+            <w:proofErr w:type="spellEnd"/>
           </w:p>
         </w:tc>
         <w:tc>
@@ -1622,6 +1658,7 @@
                 <w:szCs w:val="28"/>
               </w:rPr>
             </w:pPr>
+            <w:proofErr w:type="spellStart"/>
             <w:r>
               <w:rPr>
                 <w:sz w:val="28"/>
@@ -1629,6 +1666,7 @@
               </w:rPr>
               <w:t>Average_Hours_Worked_Per_Week</w:t>
             </w:r>
+            <w:proofErr w:type="spellEnd"/>
           </w:p>
         </w:tc>
         <w:tc>
@@ -1720,6 +1758,7 @@
                 <w:szCs w:val="28"/>
               </w:rPr>
             </w:pPr>
+            <w:proofErr w:type="spellStart"/>
             <w:r>
               <w:rPr>
                 <w:sz w:val="28"/>
@@ -1727,6 +1766,7 @@
               </w:rPr>
               <w:t>Work_Environment_Satisfaction</w:t>
             </w:r>
+            <w:proofErr w:type="spellEnd"/>
           </w:p>
         </w:tc>
         <w:tc>
@@ -1769,6 +1809,7 @@
                 <w:szCs w:val="28"/>
               </w:rPr>
             </w:pPr>
+            <w:proofErr w:type="spellStart"/>
             <w:r>
               <w:rPr>
                 <w:sz w:val="28"/>
@@ -1776,6 +1817,7 @@
               </w:rPr>
               <w:t>Relationship_with_Manager</w:t>
             </w:r>
+            <w:proofErr w:type="spellEnd"/>
           </w:p>
         </w:tc>
         <w:tc>
@@ -1818,6 +1860,7 @@
                 <w:szCs w:val="28"/>
               </w:rPr>
             </w:pPr>
+            <w:proofErr w:type="spellStart"/>
             <w:r>
               <w:rPr>
                 <w:sz w:val="28"/>
@@ -1825,6 +1868,7 @@
               </w:rPr>
               <w:t>Job_Involvement</w:t>
             </w:r>
+            <w:proofErr w:type="spellEnd"/>
           </w:p>
         </w:tc>
         <w:tc>
@@ -1867,6 +1911,7 @@
                 <w:szCs w:val="28"/>
               </w:rPr>
             </w:pPr>
+            <w:proofErr w:type="spellStart"/>
             <w:r>
               <w:rPr>
                 <w:sz w:val="28"/>
@@ -1874,6 +1919,7 @@
               </w:rPr>
               <w:t>Distance_From_Home</w:t>
             </w:r>
+            <w:proofErr w:type="spellEnd"/>
           </w:p>
         </w:tc>
         <w:tc>
@@ -1894,7 +1940,23 @@
                 <w:sz w:val="28"/>
                 <w:szCs w:val="28"/>
               </w:rPr>
-              <w:t>Distance from home to the workplace (in kilometers)</w:t>
+              <w:t xml:space="preserve">Distance from home to the workplace (in </w:t>
+            </w:r>
+            <w:proofErr w:type="spellStart"/>
+            <w:r>
+              <w:rPr>
+                <w:sz w:val="28"/>
+                <w:szCs w:val="28"/>
+              </w:rPr>
+              <w:t>kilometers</w:t>
+            </w:r>
+            <w:proofErr w:type="spellEnd"/>
+            <w:r>
+              <w:rPr>
+                <w:sz w:val="28"/>
+                <w:szCs w:val="28"/>
+              </w:rPr>
+              <w:t>)</w:t>
             </w:r>
           </w:p>
         </w:tc>
@@ -1916,6 +1978,7 @@
                 <w:szCs w:val="28"/>
               </w:rPr>
             </w:pPr>
+            <w:proofErr w:type="spellStart"/>
             <w:r>
               <w:rPr>
                 <w:sz w:val="28"/>
@@ -1923,6 +1986,7 @@
               </w:rPr>
               <w:t>Number_of_Companies_Worked</w:t>
             </w:r>
+            <w:proofErr w:type="spellEnd"/>
           </w:p>
         </w:tc>
         <w:tc>
@@ -2080,7 +2144,23 @@
           <w:sz w:val="36"/>
           <w:szCs w:val="36"/>
         </w:rPr>
-        <w:t>Finally, the project was developed and executed entirely in Jupyter Notebook, which allowed for interactive coding, testing, and visualizing results in a structured and organized manner.</w:t>
+        <w:t xml:space="preserve">Finally, the project was developed and executed entirely in </w:t>
+      </w:r>
+      <w:proofErr w:type="spellStart"/>
+      <w:r>
+        <w:rPr>
+          <w:sz w:val="36"/>
+          <w:szCs w:val="36"/>
+        </w:rPr>
+        <w:t>Jupyter</w:t>
+      </w:r>
+      <w:proofErr w:type="spellEnd"/>
+      <w:r>
+        <w:rPr>
+          <w:sz w:val="36"/>
+          <w:szCs w:val="36"/>
+        </w:rPr>
+        <w:t xml:space="preserve"> Notebook, which allowed for interactive coding, testing, and visualizing results in a structured and organized manner.</w:t>
       </w:r>
     </w:p>
     <w:p>
@@ -2172,7 +2252,39 @@
           <w:szCs w:val="36"/>
         </w:rPr>
         <w:br/>
-        <w:t>The CSV file (employee_attrition_dataset.csv) was loaded into Jupyter Notebook using pandas.read_csv().</w:t>
+        <w:t xml:space="preserve">The CSV file (employee_attrition_dataset.csv) was loaded into </w:t>
+      </w:r>
+      <w:proofErr w:type="spellStart"/>
+      <w:r>
+        <w:rPr>
+          <w:sz w:val="36"/>
+          <w:szCs w:val="36"/>
+        </w:rPr>
+        <w:t>Jupyter</w:t>
+      </w:r>
+      <w:proofErr w:type="spellEnd"/>
+      <w:r>
+        <w:rPr>
+          <w:sz w:val="36"/>
+          <w:szCs w:val="36"/>
+        </w:rPr>
+        <w:t xml:space="preserve"> Notebook using </w:t>
+      </w:r>
+      <w:proofErr w:type="spellStart"/>
+      <w:r>
+        <w:rPr>
+          <w:sz w:val="36"/>
+          <w:szCs w:val="36"/>
+        </w:rPr>
+        <w:t>pandas.read_csv</w:t>
+      </w:r>
+      <w:proofErr w:type="spellEnd"/>
+      <w:r>
+        <w:rPr>
+          <w:sz w:val="36"/>
+          <w:szCs w:val="36"/>
+        </w:rPr>
+        <w:t>().</w:t>
       </w:r>
       <w:r>
         <w:rPr>
@@ -2207,7 +2319,23 @@
           <w:szCs w:val="36"/>
         </w:rPr>
         <w:br/>
-        <w:t>Missing values were identified using df.isnull().sum().</w:t>
+        <w:t xml:space="preserve">Missing values were identified using </w:t>
+      </w:r>
+      <w:proofErr w:type="spellStart"/>
+      <w:r>
+        <w:rPr>
+          <w:sz w:val="36"/>
+          <w:szCs w:val="36"/>
+        </w:rPr>
+        <w:t>df.isnull</w:t>
+      </w:r>
+      <w:proofErr w:type="spellEnd"/>
+      <w:r>
+        <w:rPr>
+          <w:sz w:val="36"/>
+          <w:szCs w:val="36"/>
+        </w:rPr>
+        <w:t>().sum().</w:t>
       </w:r>
       <w:r>
         <w:rPr>
@@ -2215,7 +2343,23 @@
           <w:szCs w:val="36"/>
         </w:rPr>
         <w:br/>
-        <w:t>For numerical features like Age or Monthly_Income, missing data was handled using median imputation.</w:t>
+        <w:t xml:space="preserve">For numerical features like Age or </w:t>
+      </w:r>
+      <w:proofErr w:type="spellStart"/>
+      <w:r>
+        <w:rPr>
+          <w:sz w:val="36"/>
+          <w:szCs w:val="36"/>
+        </w:rPr>
+        <w:t>Monthly_Income</w:t>
+      </w:r>
+      <w:proofErr w:type="spellEnd"/>
+      <w:r>
+        <w:rPr>
+          <w:sz w:val="36"/>
+          <w:szCs w:val="36"/>
+        </w:rPr>
+        <w:t>, missing data was handled using median imputation.</w:t>
       </w:r>
       <w:r>
         <w:rPr>
@@ -2285,7 +2429,39 @@
           <w:szCs w:val="36"/>
         </w:rPr>
         <w:br/>
-        <w:t>Duplicate employee entries (based on Employee_ID) were removed using the drop_duplicates() function to maintain unique records.</w:t>
+        <w:t xml:space="preserve">Duplicate employee entries (based on </w:t>
+      </w:r>
+      <w:proofErr w:type="spellStart"/>
+      <w:r>
+        <w:rPr>
+          <w:sz w:val="36"/>
+          <w:szCs w:val="36"/>
+        </w:rPr>
+        <w:t>Employee_ID</w:t>
+      </w:r>
+      <w:proofErr w:type="spellEnd"/>
+      <w:r>
+        <w:rPr>
+          <w:sz w:val="36"/>
+          <w:szCs w:val="36"/>
+        </w:rPr>
+        <w:t xml:space="preserve">) were removed using the </w:t>
+      </w:r>
+      <w:proofErr w:type="spellStart"/>
+      <w:r>
+        <w:rPr>
+          <w:sz w:val="36"/>
+          <w:szCs w:val="36"/>
+        </w:rPr>
+        <w:t>drop_duplicates</w:t>
+      </w:r>
+      <w:proofErr w:type="spellEnd"/>
+      <w:r>
+        <w:rPr>
+          <w:sz w:val="36"/>
+          <w:szCs w:val="36"/>
+        </w:rPr>
+        <w:t>() function to maintain unique records.</w:t>
       </w:r>
     </w:p>
     <w:p>
@@ -2312,7 +2488,23 @@
           <w:szCs w:val="36"/>
         </w:rPr>
         <w:br/>
-        <w:t>Boxplots were used to detect extreme values, especially in Monthly_Income.</w:t>
+        <w:t xml:space="preserve">Boxplots were used to detect extreme values, especially in </w:t>
+      </w:r>
+      <w:proofErr w:type="spellStart"/>
+      <w:r>
+        <w:rPr>
+          <w:sz w:val="36"/>
+          <w:szCs w:val="36"/>
+        </w:rPr>
+        <w:t>Monthly_Income</w:t>
+      </w:r>
+      <w:proofErr w:type="spellEnd"/>
+      <w:r>
+        <w:rPr>
+          <w:sz w:val="36"/>
+          <w:szCs w:val="36"/>
+        </w:rPr>
+        <w:t>.</w:t>
       </w:r>
       <w:r>
         <w:rPr>
@@ -2579,7 +2771,23 @@
           <w:szCs w:val="36"/>
         </w:rPr>
         <w:br/>
-        <w:t>Both files were loaded into separate dataframes and inspected using the head() function.</w:t>
+        <w:t xml:space="preserve">Both files were loaded into separate </w:t>
+      </w:r>
+      <w:proofErr w:type="spellStart"/>
+      <w:r>
+        <w:rPr>
+          <w:sz w:val="36"/>
+          <w:szCs w:val="36"/>
+        </w:rPr>
+        <w:t>dataframes</w:t>
+      </w:r>
+      <w:proofErr w:type="spellEnd"/>
+      <w:r>
+        <w:rPr>
+          <w:sz w:val="36"/>
+          <w:szCs w:val="36"/>
+        </w:rPr>
+        <w:t xml:space="preserve"> and inspected using the head() function.</w:t>
       </w:r>
       <w:r>
         <w:rPr>
@@ -2645,7 +2853,39 @@
           <w:szCs w:val="36"/>
         </w:rPr>
         <w:br/>
-        <w:t>Example: Monthly Income → monthly_income, Job Level → job_level.</w:t>
+        <w:t xml:space="preserve">Example: Monthly Income → </w:t>
+      </w:r>
+      <w:proofErr w:type="spellStart"/>
+      <w:r>
+        <w:rPr>
+          <w:sz w:val="36"/>
+          <w:szCs w:val="36"/>
+        </w:rPr>
+        <w:t>monthly_income</w:t>
+      </w:r>
+      <w:proofErr w:type="spellEnd"/>
+      <w:r>
+        <w:rPr>
+          <w:sz w:val="36"/>
+          <w:szCs w:val="36"/>
+        </w:rPr>
+        <w:t xml:space="preserve">, Job Level → </w:t>
+      </w:r>
+      <w:proofErr w:type="spellStart"/>
+      <w:r>
+        <w:rPr>
+          <w:sz w:val="36"/>
+          <w:szCs w:val="36"/>
+        </w:rPr>
+        <w:t>job_level</w:t>
+      </w:r>
+      <w:proofErr w:type="spellEnd"/>
+      <w:r>
+        <w:rPr>
+          <w:sz w:val="36"/>
+          <w:szCs w:val="36"/>
+        </w:rPr>
+        <w:t>.</w:t>
       </w:r>
     </w:p>
     <w:p>
@@ -2672,7 +2912,39 @@
           <w:szCs w:val="36"/>
         </w:rPr>
         <w:br/>
-        <w:t>Duplicate identifiers like emp_id or similar naming patterns were checked and unified into one column, employee_id.</w:t>
+        <w:t xml:space="preserve">Duplicate identifiers like </w:t>
+      </w:r>
+      <w:proofErr w:type="spellStart"/>
+      <w:r>
+        <w:rPr>
+          <w:sz w:val="36"/>
+          <w:szCs w:val="36"/>
+        </w:rPr>
+        <w:t>emp_id</w:t>
+      </w:r>
+      <w:proofErr w:type="spellEnd"/>
+      <w:r>
+        <w:rPr>
+          <w:sz w:val="36"/>
+          <w:szCs w:val="36"/>
+        </w:rPr>
+        <w:t xml:space="preserve"> or similar naming patterns were checked and unified into one column, </w:t>
+      </w:r>
+      <w:proofErr w:type="spellStart"/>
+      <w:r>
+        <w:rPr>
+          <w:sz w:val="36"/>
+          <w:szCs w:val="36"/>
+        </w:rPr>
+        <w:t>employee_id</w:t>
+      </w:r>
+      <w:proofErr w:type="spellEnd"/>
+      <w:r>
+        <w:rPr>
+          <w:sz w:val="36"/>
+          <w:szCs w:val="36"/>
+        </w:rPr>
+        <w:t>.</w:t>
       </w:r>
     </w:p>
     <w:p>
@@ -2707,7 +2979,23 @@
           <w:szCs w:val="36"/>
         </w:rPr>
         <w:br/>
-        <w:t>For example, j.sharma and Jyoti Sharma were checked for mismatch possibilities (though none found).</w:t>
+        <w:t xml:space="preserve">For example, </w:t>
+      </w:r>
+      <w:proofErr w:type="spellStart"/>
+      <w:r>
+        <w:rPr>
+          <w:sz w:val="36"/>
+          <w:szCs w:val="36"/>
+        </w:rPr>
+        <w:t>j.sharma</w:t>
+      </w:r>
+      <w:proofErr w:type="spellEnd"/>
+      <w:r>
+        <w:rPr>
+          <w:sz w:val="36"/>
+          <w:szCs w:val="36"/>
+        </w:rPr>
+        <w:t xml:space="preserve"> and Jyoti Sharma were checked for mismatch possibilities (though none found).</w:t>
       </w:r>
       <w:r>
         <w:rPr>
@@ -3128,7 +3416,39 @@
           <w:szCs w:val="36"/>
         </w:rPr>
         <w:lastRenderedPageBreak/>
-        <w:t>One-Hot Encoding was applied for multi-class columns like Department, Job_Role, and Marital_Status.</w:t>
+        <w:t xml:space="preserve">One-Hot Encoding was applied for multi-class columns like Department, </w:t>
+      </w:r>
+      <w:proofErr w:type="spellStart"/>
+      <w:r>
+        <w:rPr>
+          <w:sz w:val="36"/>
+          <w:szCs w:val="36"/>
+        </w:rPr>
+        <w:t>Job_Role</w:t>
+      </w:r>
+      <w:proofErr w:type="spellEnd"/>
+      <w:r>
+        <w:rPr>
+          <w:sz w:val="36"/>
+          <w:szCs w:val="36"/>
+        </w:rPr>
+        <w:t xml:space="preserve">, and </w:t>
+      </w:r>
+      <w:proofErr w:type="spellStart"/>
+      <w:r>
+        <w:rPr>
+          <w:sz w:val="36"/>
+          <w:szCs w:val="36"/>
+        </w:rPr>
+        <w:t>Marital_Status</w:t>
+      </w:r>
+      <w:proofErr w:type="spellEnd"/>
+      <w:r>
+        <w:rPr>
+          <w:sz w:val="36"/>
+          <w:szCs w:val="36"/>
+        </w:rPr>
+        <w:t>.</w:t>
       </w:r>
     </w:p>
     <w:p>
@@ -3207,7 +3527,39 @@
           <w:szCs w:val="36"/>
         </w:rPr>
         <w:br/>
-        <w:t>To handle right-skewed distributions (like Monthly_Income and Distance_From_Home), the natural log transformation (np.log1p()) was applied, making data more normally distributed.</w:t>
+        <w:t xml:space="preserve">To handle right-skewed distributions (like </w:t>
+      </w:r>
+      <w:proofErr w:type="spellStart"/>
+      <w:r>
+        <w:rPr>
+          <w:sz w:val="36"/>
+          <w:szCs w:val="36"/>
+        </w:rPr>
+        <w:t>Monthly_Income</w:t>
+      </w:r>
+      <w:proofErr w:type="spellEnd"/>
+      <w:r>
+        <w:rPr>
+          <w:sz w:val="36"/>
+          <w:szCs w:val="36"/>
+        </w:rPr>
+        <w:t xml:space="preserve"> and </w:t>
+      </w:r>
+      <w:proofErr w:type="spellStart"/>
+      <w:r>
+        <w:rPr>
+          <w:sz w:val="36"/>
+          <w:szCs w:val="36"/>
+        </w:rPr>
+        <w:t>Distance_From_Home</w:t>
+      </w:r>
+      <w:proofErr w:type="spellEnd"/>
+      <w:r>
+        <w:rPr>
+          <w:sz w:val="36"/>
+          <w:szCs w:val="36"/>
+        </w:rPr>
+        <w:t>), the natural log transformation (np.log1p()) was applied, making data more normally distributed.</w:t>
       </w:r>
     </w:p>
     <w:p>
@@ -3242,7 +3594,39 @@
           <w:sz w:val="36"/>
           <w:szCs w:val="36"/>
         </w:rPr>
-        <w:t>The continuous feature Monthly_Income was discretized into Low, Medium, and High salary groups using pd.qcut().</w:t>
+        <w:t xml:space="preserve">The continuous feature </w:t>
+      </w:r>
+      <w:proofErr w:type="spellStart"/>
+      <w:r>
+        <w:rPr>
+          <w:sz w:val="36"/>
+          <w:szCs w:val="36"/>
+        </w:rPr>
+        <w:t>Monthly_Income</w:t>
+      </w:r>
+      <w:proofErr w:type="spellEnd"/>
+      <w:r>
+        <w:rPr>
+          <w:sz w:val="36"/>
+          <w:szCs w:val="36"/>
+        </w:rPr>
+        <w:t xml:space="preserve"> was discretized into Low, Medium, and High salary groups using </w:t>
+      </w:r>
+      <w:proofErr w:type="spellStart"/>
+      <w:r>
+        <w:rPr>
+          <w:sz w:val="36"/>
+          <w:szCs w:val="36"/>
+        </w:rPr>
+        <w:t>pd.qcut</w:t>
+      </w:r>
+      <w:proofErr w:type="spellEnd"/>
+      <w:r>
+        <w:rPr>
+          <w:sz w:val="36"/>
+          <w:szCs w:val="36"/>
+        </w:rPr>
+        <w:t>().</w:t>
       </w:r>
       <w:r>
         <w:rPr>
@@ -3451,7 +3835,23 @@
           <w:szCs w:val="36"/>
         </w:rPr>
         <w:br/>
-        <w:t>The Employee_ID column was dropped as it serves only as an identifier and has no predictive power.</w:t>
+        <w:t xml:space="preserve">The </w:t>
+      </w:r>
+      <w:proofErr w:type="spellStart"/>
+      <w:r>
+        <w:rPr>
+          <w:sz w:val="36"/>
+          <w:szCs w:val="36"/>
+        </w:rPr>
+        <w:t>Employee_ID</w:t>
+      </w:r>
+      <w:proofErr w:type="spellEnd"/>
+      <w:r>
+        <w:rPr>
+          <w:sz w:val="36"/>
+          <w:szCs w:val="36"/>
+        </w:rPr>
+        <w:t xml:space="preserve"> column was dropped as it serves only as an identifier and has no predictive power.</w:t>
       </w:r>
     </w:p>
     <w:p>
@@ -3520,7 +3920,39 @@
           <w:szCs w:val="36"/>
         </w:rPr>
         <w:br/>
-        <w:t>It was found that Monthly_Income and Job_Level were somewhat correlated, but not enough to require removal (below threshold).</w:t>
+        <w:t xml:space="preserve">It was found that </w:t>
+      </w:r>
+      <w:proofErr w:type="spellStart"/>
+      <w:r>
+        <w:rPr>
+          <w:sz w:val="36"/>
+          <w:szCs w:val="36"/>
+        </w:rPr>
+        <w:t>Monthly_Income</w:t>
+      </w:r>
+      <w:proofErr w:type="spellEnd"/>
+      <w:r>
+        <w:rPr>
+          <w:sz w:val="36"/>
+          <w:szCs w:val="36"/>
+        </w:rPr>
+        <w:t xml:space="preserve"> and </w:t>
+      </w:r>
+      <w:proofErr w:type="spellStart"/>
+      <w:r>
+        <w:rPr>
+          <w:sz w:val="36"/>
+          <w:szCs w:val="36"/>
+        </w:rPr>
+        <w:t>Job_Level</w:t>
+      </w:r>
+      <w:proofErr w:type="spellEnd"/>
+      <w:r>
+        <w:rPr>
+          <w:sz w:val="36"/>
+          <w:szCs w:val="36"/>
+        </w:rPr>
+        <w:t xml:space="preserve"> were somewhat correlated, but not enough to require removal (below threshold).</w:t>
       </w:r>
     </w:p>
     <w:p>
@@ -3547,7 +3979,23 @@
           <w:szCs w:val="36"/>
         </w:rPr>
         <w:br/>
-        <w:t>Any column with the same value across all rows (e.g., EmployeeCount) was checked — none were found.</w:t>
+        <w:t xml:space="preserve">Any column with the same value across all rows (e.g., </w:t>
+      </w:r>
+      <w:proofErr w:type="spellStart"/>
+      <w:r>
+        <w:rPr>
+          <w:sz w:val="36"/>
+          <w:szCs w:val="36"/>
+        </w:rPr>
+        <w:t>EmployeeCount</w:t>
+      </w:r>
+      <w:proofErr w:type="spellEnd"/>
+      <w:r>
+        <w:rPr>
+          <w:sz w:val="36"/>
+          <w:szCs w:val="36"/>
+        </w:rPr>
+        <w:t>) was checked — none were found.</w:t>
       </w:r>
     </w:p>
     <w:p>
@@ -3752,7 +4200,23 @@
           <w:szCs w:val="36"/>
         </w:rPr>
         <w:br/>
-        <w:t xml:space="preserve">The resulting dataframe was confirmed to have only </w:t>
+        <w:t xml:space="preserve">The resulting </w:t>
+      </w:r>
+      <w:proofErr w:type="spellStart"/>
+      <w:r>
+        <w:rPr>
+          <w:sz w:val="36"/>
+          <w:szCs w:val="36"/>
+        </w:rPr>
+        <w:t>dataframe</w:t>
+      </w:r>
+      <w:proofErr w:type="spellEnd"/>
+      <w:r>
+        <w:rPr>
+          <w:sz w:val="36"/>
+          <w:szCs w:val="36"/>
+        </w:rPr>
+        <w:t xml:space="preserve"> was confirmed to have only </w:t>
       </w:r>
       <w:r>
         <w:rPr>
@@ -4396,7 +4860,27 @@
           <w:sz w:val="36"/>
           <w:szCs w:val="36"/>
         </w:rPr>
-        <w:t>Scikit-learn (sklearn)</w:t>
+        <w:t>Scikit-learn (</w:t>
+      </w:r>
+      <w:proofErr w:type="spellStart"/>
+      <w:r>
+        <w:rPr>
+          <w:i/>
+          <w:iCs/>
+          <w:sz w:val="36"/>
+          <w:szCs w:val="36"/>
+        </w:rPr>
+        <w:t>sklearn</w:t>
+      </w:r>
+      <w:proofErr w:type="spellEnd"/>
+      <w:r>
+        <w:rPr>
+          <w:i/>
+          <w:iCs/>
+          <w:sz w:val="36"/>
+          <w:szCs w:val="36"/>
+        </w:rPr>
+        <w:t>)</w:t>
       </w:r>
       <w:r>
         <w:rPr>
@@ -4438,6 +4922,7 @@
           <w:szCs w:val="36"/>
         </w:rPr>
       </w:pPr>
+      <w:proofErr w:type="spellStart"/>
       <w:r>
         <w:rPr>
           <w:i/>
@@ -4446,7 +4931,17 @@
           <w:szCs w:val="36"/>
         </w:rPr>
         <w:lastRenderedPageBreak/>
-        <w:t>Jupyter Notebook</w:t>
+        <w:t>Jupyter</w:t>
+      </w:r>
+      <w:proofErr w:type="spellEnd"/>
+      <w:r>
+        <w:rPr>
+          <w:i/>
+          <w:iCs/>
+          <w:sz w:val="36"/>
+          <w:szCs w:val="36"/>
+        </w:rPr>
+        <w:t xml:space="preserve"> Notebook</w:t>
       </w:r>
       <w:r>
         <w:rPr>
@@ -6298,6 +6793,7 @@
   <w:style w:type="character" w:default="1" w:styleId="DefaultParagraphFont">
     <w:name w:val="Default Paragraph Font"/>
     <w:uiPriority w:val="1"/>
+    <w:semiHidden/>
     <w:unhideWhenUsed/>
   </w:style>
   <w:style w:type="table" w:default="1" w:styleId="TableNormal">

</xml_diff>